<commit_message>
Started working on the card reading
</commit_message>
<xml_diff>
--- a/Graphics/Reel Shape - Size.docx
+++ b/Graphics/Reel Shape - Size.docx
@@ -3,8 +3,6 @@
 <w:document xmlns:wpc="http://schemas.microsoft.com/office/word/2010/wordprocessingCanvas" xmlns:cx="http://schemas.microsoft.com/office/drawing/2014/chartex" xmlns:cx1="http://schemas.microsoft.com/office/drawing/2015/9/8/chartex" xmlns:cx2="http://schemas.microsoft.com/office/drawing/2015/10/21/chartex" xmlns:cx3="http://schemas.microsoft.com/office/drawing/2016/5/9/chartex" xmlns:cx4="http://schemas.microsoft.com/office/drawing/2016/5/10/chartex" xmlns:cx5="http://schemas.microsoft.com/office/drawing/2016/5/11/chartex" xmlns:cx6="http://schemas.microsoft.com/office/drawing/2016/5/12/chartex" xmlns:cx7="http://schemas.microsoft.com/office/drawing/2016/5/13/chartex" xmlns:cx8="http://schemas.microsoft.com/office/drawing/2016/5/14/chartex" xmlns:mc="http://schemas.openxmlformats.org/markup-compatibility/2006" xmlns:aink="http://schemas.microsoft.com/office/drawing/2016/ink" xmlns:am3d="http://schemas.microsoft.com/office/drawing/2017/model3d" xmlns:o="urn:schemas-microsoft-com:office:office" xmlns:r="http://schemas.openxmlformats.org/officeDocument/2006/relationships" xmlns:m="http://schemas.openxmlformats.org/officeDocument/2006/math" xmlns:v="urn:schemas-microsoft-com:vml" xmlns:wp14="http://schemas.microsoft.com/office/word/2010/wordprocessingDrawing" xmlns:wp="http://schemas.openxmlformats.org/drawingml/2006/wordprocessingDrawing" xmlns:w10="urn:schemas-microsoft-com:office:word" xmlns:w="http://schemas.openxmlformats.org/wordprocessingml/2006/main" xmlns:w14="http://schemas.microsoft.com/office/word/2010/wordml" xmlns:w15="http://schemas.microsoft.com/office/word/2012/wordml" xmlns:w16cid="http://schemas.microsoft.com/office/word/2016/wordml/cid" xmlns:w16se="http://schemas.microsoft.com/office/word/2015/wordml/symex" xmlns:wpg="http://schemas.microsoft.com/office/word/2010/wordprocessingGroup" xmlns:wpi="http://schemas.microsoft.com/office/word/2010/wordprocessingInk" xmlns:wne="http://schemas.microsoft.com/office/word/2006/wordml" xmlns:wps="http://schemas.microsoft.com/office/word/2010/wordprocessingShape" mc:Ignorable="w14 w15 w16se w16cid wp14">
   <w:body>
     <w:p>
-      <w:bookmarkStart w:id="0" w:name="_GoBack"/>
-      <w:bookmarkEnd w:id="0"/>
       <w:r>
         <w:rPr>
           <w:noProof/>
@@ -12,13 +10,13 @@
         <mc:AlternateContent>
           <mc:Choice Requires="wps">
             <w:drawing>
-              <wp:anchor distT="45720" distB="45720" distL="114300" distR="114300" simplePos="0" relativeHeight="251659264" behindDoc="1" locked="0" layoutInCell="1" allowOverlap="1" wp14:anchorId="014D02C7" wp14:editId="4E1F3036">
+              <wp:anchor distT="45720" distB="45720" distL="114300" distR="114300" simplePos="0" relativeHeight="251659264" behindDoc="1" locked="0" layoutInCell="1" allowOverlap="1" wp14:anchorId="014D02C7" wp14:editId="1770FDAC">
                 <wp:simplePos x="0" y="0"/>
                 <wp:positionH relativeFrom="margin">
-                  <wp:posOffset>2686138</wp:posOffset>
+                  <wp:posOffset>3030111</wp:posOffset>
                 </wp:positionH>
                 <wp:positionV relativeFrom="paragraph">
-                  <wp:posOffset>-960121</wp:posOffset>
+                  <wp:posOffset>-655955</wp:posOffset>
                 </wp:positionV>
                 <wp:extent cx="1426464" cy="11045952"/>
                 <wp:effectExtent l="3028950" t="0" r="2993390" b="0"/>
@@ -55,7 +53,10 @@
                       </wps:spPr>
                       <wps:txbx>
                         <w:txbxContent>
-                          <w:p/>
+                          <w:p>
+                            <w:bookmarkStart w:id="0" w:name="_GoBack"/>
+                            <w:bookmarkEnd w:id="0"/>
+                          </w:p>
                         </w:txbxContent>
                       </wps:txbx>
                       <wps:bodyPr rot="0" vert="horz" wrap="square" lIns="91440" tIns="45720" rIns="91440" bIns="45720" anchor="t" anchorCtr="0">
@@ -79,10 +80,13 @@
                 <v:stroke joinstyle="miter"/>
                 <v:path gradientshapeok="t" o:connecttype="rect"/>
               </v:shapetype>
-              <v:shape id="Text Box 2" o:spid="_x0000_s1026" type="#_x0000_t202" style="position:absolute;margin-left:211.5pt;margin-top:-75.6pt;width:112.3pt;height:869.75pt;rotation:-2285843fd;z-index:-251657216;visibility:visible;mso-wrap-style:square;mso-width-percent:0;mso-height-percent:0;mso-wrap-distance-left:9pt;mso-wrap-distance-top:3.6pt;mso-wrap-distance-right:9pt;mso-wrap-distance-bottom:3.6pt;mso-position-horizontal:absolute;mso-position-horizontal-relative:margin;mso-position-vertical:absolute;mso-position-vertical-relative:text;mso-width-percent:0;mso-height-percent:0;mso-width-relative:margin;mso-height-relative:margin;v-text-anchor:top" o:gfxdata="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">
+              <v:shape id="Text Box 2" o:spid="_x0000_s1026" type="#_x0000_t202" style="position:absolute;margin-left:238.6pt;margin-top:-51.65pt;width:112.3pt;height:869.75pt;rotation:-2285843fd;z-index:-251657216;visibility:visible;mso-wrap-style:square;mso-width-percent:0;mso-height-percent:0;mso-wrap-distance-left:9pt;mso-wrap-distance-top:3.6pt;mso-wrap-distance-right:9pt;mso-wrap-distance-bottom:3.6pt;mso-position-horizontal:absolute;mso-position-horizontal-relative:margin;mso-position-vertical:absolute;mso-position-vertical-relative:text;mso-width-percent:0;mso-height-percent:0;mso-width-relative:margin;mso-height-relative:margin;v-text-anchor:top" o:gfxdata="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">
                 <v:textbox>
                   <w:txbxContent>
-                    <w:p/>
+                    <w:p>
+                      <w:bookmarkStart w:id="1" w:name="_GoBack"/>
+                      <w:bookmarkEnd w:id="1"/>
+                    </w:p>
                   </w:txbxContent>
                 </v:textbox>
                 <w10:wrap anchorx="margin"/>
@@ -94,7 +98,7 @@
     </w:p>
     <w:sectPr>
       <w:pgSz w:w="12240" w:h="15840"/>
-      <w:pgMar w:top="720" w:right="720" w:bottom="720" w:left="720" w:header="720" w:footer="720" w:gutter="0"/>
+      <w:pgMar w:top="245" w:right="720" w:bottom="720" w:left="245" w:header="720" w:footer="720" w:gutter="0"/>
       <w:cols w:space="720"/>
       <w:docGrid w:linePitch="360"/>
     </w:sectPr>
@@ -225,6 +229,7 @@
     <w:lsdException w:name="HTML Sample" w:semiHidden="1" w:unhideWhenUsed="1"/>
     <w:lsdException w:name="HTML Typewriter" w:semiHidden="1" w:unhideWhenUsed="1"/>
     <w:lsdException w:name="HTML Variable" w:semiHidden="1" w:unhideWhenUsed="1"/>
+    <w:lsdException w:name="Normal Table" w:semiHidden="1" w:unhideWhenUsed="1"/>
     <w:lsdException w:name="annotation subject" w:semiHidden="1" w:unhideWhenUsed="1"/>
     <w:lsdException w:name="No List" w:semiHidden="1" w:unhideWhenUsed="1"/>
     <w:lsdException w:name="Outline List 1" w:semiHidden="1" w:unhideWhenUsed="1"/>
@@ -271,8 +276,10 @@
     <w:lsdException w:name="Table Subtle 2" w:semiHidden="1" w:unhideWhenUsed="1"/>
     <w:lsdException w:name="Table Web 1" w:semiHidden="1" w:unhideWhenUsed="1"/>
     <w:lsdException w:name="Table Web 2" w:semiHidden="1" w:unhideWhenUsed="1"/>
+    <w:lsdException w:name="Table Web 3" w:semiHidden="1" w:unhideWhenUsed="1"/>
     <w:lsdException w:name="Balloon Text" w:semiHidden="1" w:unhideWhenUsed="1"/>
     <w:lsdException w:name="Table Grid" w:uiPriority="39"/>
+    <w:lsdException w:name="Table Theme" w:semiHidden="1" w:unhideWhenUsed="1"/>
     <w:lsdException w:name="Placeholder Text" w:semiHidden="1"/>
     <w:lsdException w:name="No Spacing" w:uiPriority="1" w:qFormat="1"/>
     <w:lsdException w:name="Light Shading" w:uiPriority="60"/>
@@ -524,6 +531,36 @@
     <w:uiPriority w:val="99"/>
     <w:semiHidden/>
     <w:unhideWhenUsed/>
+  </w:style>
+  <w:style w:type="paragraph" w:styleId="BalloonText">
+    <w:name w:val="Balloon Text"/>
+    <w:basedOn w:val="Normal"/>
+    <w:link w:val="BalloonTextChar"/>
+    <w:uiPriority w:val="99"/>
+    <w:semiHidden/>
+    <w:unhideWhenUsed/>
+    <w:rsid w:val="00B560E4"/>
+    <w:pPr>
+      <w:spacing w:after="0" w:line="240" w:lineRule="auto"/>
+    </w:pPr>
+    <w:rPr>
+      <w:rFonts w:ascii="Segoe UI" w:hAnsi="Segoe UI" w:cs="Segoe UI"/>
+      <w:sz w:val="18"/>
+      <w:szCs w:val="18"/>
+    </w:rPr>
+  </w:style>
+  <w:style w:type="character" w:customStyle="1" w:styleId="BalloonTextChar">
+    <w:name w:val="Balloon Text Char"/>
+    <w:basedOn w:val="DefaultParagraphFont"/>
+    <w:link w:val="BalloonText"/>
+    <w:uiPriority w:val="99"/>
+    <w:semiHidden/>
+    <w:rsid w:val="00B560E4"/>
+    <w:rPr>
+      <w:rFonts w:ascii="Segoe UI" w:hAnsi="Segoe UI" w:cs="Segoe UI"/>
+      <w:sz w:val="18"/>
+      <w:szCs w:val="18"/>
+    </w:rPr>
   </w:style>
 </w:styles>
 </file>

</xml_diff>